<commit_message>
docs: add first versions of use case and class diagram
</commit_message>
<xml_diff>
--- a/docs/Specifikacija.docx
+++ b/docs/Specifikacija.docx
@@ -7160,7 +7160,14 @@
           <w:rFonts w:ascii="Times New Roman" w:eastAsia="Times New Roman" w:hAnsi="Times New Roman" w:cs="Times New Roman"/>
           <w:szCs w:val="24"/>
         </w:rPr>
-        <w:t>Učestvovanje</w:t>
+        <w:t>Učestvova</w:t>
+      </w:r>
+      <w:r>
+        <w:rPr>
+          <w:rFonts w:ascii="Times New Roman" w:eastAsia="Times New Roman" w:hAnsi="Times New Roman" w:cs="Times New Roman"/>
+          <w:szCs w:val="24"/>
+        </w:rPr>
+        <w:t>nje</w:t>
       </w:r>
       <w:proofErr w:type="spellEnd"/>
       <w:r>
@@ -7200,10 +7207,9 @@
           <w:rFonts w:ascii="Times New Roman" w:eastAsia="Times New Roman" w:hAnsi="Times New Roman" w:cs="Times New Roman"/>
           <w:szCs w:val="24"/>
         </w:rPr>
-        <w:t xml:space="preserve"> „album </w:t>
-      </w:r>
-      <w:proofErr w:type="spellStart"/>
-      <w:proofErr w:type="gramStart"/>
+        <w:t xml:space="preserve"> “album </w:t>
+      </w:r>
+      <w:proofErr w:type="spellStart"/>
       <w:r>
         <w:rPr>
           <w:rFonts w:ascii="Times New Roman" w:eastAsia="Times New Roman" w:hAnsi="Times New Roman" w:cs="Times New Roman"/>
@@ -7217,9 +7223,40 @@
           <w:rFonts w:ascii="Times New Roman" w:eastAsia="Times New Roman" w:hAnsi="Times New Roman" w:cs="Times New Roman"/>
           <w:szCs w:val="24"/>
         </w:rPr>
-        <w:t>“</w:t>
-      </w:r>
-      <w:proofErr w:type="gramEnd"/>
+        <w:t xml:space="preserve">” </w:t>
+      </w:r>
+      <w:proofErr w:type="spellStart"/>
+      <w:r>
+        <w:rPr>
+          <w:rFonts w:ascii="Times New Roman" w:eastAsia="Times New Roman" w:hAnsi="Times New Roman" w:cs="Times New Roman"/>
+          <w:szCs w:val="24"/>
+        </w:rPr>
+        <w:t>i</w:t>
+      </w:r>
+      <w:proofErr w:type="spellEnd"/>
+      <w:r>
+        <w:rPr>
+          <w:rFonts w:ascii="Times New Roman" w:eastAsia="Times New Roman" w:hAnsi="Times New Roman" w:cs="Times New Roman"/>
+          <w:szCs w:val="24"/>
+        </w:rPr>
+        <w:t xml:space="preserve"> “album </w:t>
+      </w:r>
+      <w:proofErr w:type="spellStart"/>
+      <w:r>
+        <w:rPr>
+          <w:rFonts w:ascii="Times New Roman" w:eastAsia="Times New Roman" w:hAnsi="Times New Roman" w:cs="Times New Roman"/>
+          <w:szCs w:val="24"/>
+        </w:rPr>
+        <w:t>meseca</w:t>
+      </w:r>
+      <w:proofErr w:type="spellEnd"/>
+      <w:r>
+        <w:rPr>
+          <w:rFonts w:ascii="Times New Roman" w:eastAsia="Times New Roman" w:hAnsi="Times New Roman" w:cs="Times New Roman"/>
+          <w:szCs w:val="24"/>
+        </w:rPr>
+        <w:t>”</w:t>
+      </w:r>
       <w:r>
         <w:rPr>
           <w:rFonts w:ascii="Times New Roman" w:eastAsia="Times New Roman" w:hAnsi="Times New Roman" w:cs="Times New Roman"/>
@@ -7320,6 +7357,8 @@
         </w:rPr>
         <w:t>.</w:t>
       </w:r>
+      <w:bookmarkStart w:id="0" w:name="_GoBack"/>
+      <w:bookmarkEnd w:id="0"/>
     </w:p>
     <w:p>
       <w:pPr>
@@ -10948,16 +10987,7 @@
           <w:rFonts w:ascii="Times New Roman" w:eastAsia="Times New Roman" w:hAnsi="Times New Roman" w:cs="Times New Roman"/>
           <w:szCs w:val="24"/>
         </w:rPr>
-        <w:t>rek</w:t>
-      </w:r>
-      <w:bookmarkStart w:id="0" w:name="_GoBack"/>
-      <w:bookmarkEnd w:id="0"/>
-      <w:r>
-        <w:rPr>
-          <w:rFonts w:ascii="Times New Roman" w:eastAsia="Times New Roman" w:hAnsi="Times New Roman" w:cs="Times New Roman"/>
-          <w:szCs w:val="24"/>
-        </w:rPr>
-        <w:t>lamu</w:t>
+        <w:t>reklamu</w:t>
       </w:r>
       <w:proofErr w:type="spellEnd"/>
       <w:r>

</xml_diff>

<commit_message>
docs: update class diagram details
</commit_message>
<xml_diff>
--- a/docs/Specifikacija.docx
+++ b/docs/Specifikacija.docx
@@ -6047,55 +6047,39 @@
           <w:rFonts w:ascii="Times New Roman" w:eastAsia="Times New Roman" w:hAnsi="Times New Roman" w:cs="Times New Roman"/>
           <w:szCs w:val="24"/>
         </w:rPr>
-        <w:t>Označavanje</w:t>
-      </w:r>
-      <w:proofErr w:type="spellEnd"/>
-      <w:r>
-        <w:rPr>
-          <w:rFonts w:ascii="Times New Roman" w:eastAsia="Times New Roman" w:hAnsi="Times New Roman" w:cs="Times New Roman"/>
-          <w:szCs w:val="24"/>
-        </w:rPr>
-        <w:t xml:space="preserve"> </w:t>
-      </w:r>
-      <w:proofErr w:type="spellStart"/>
-      <w:r>
-        <w:rPr>
-          <w:rFonts w:ascii="Times New Roman" w:eastAsia="Times New Roman" w:hAnsi="Times New Roman" w:cs="Times New Roman"/>
-          <w:szCs w:val="24"/>
-        </w:rPr>
-        <w:t>omiljenih</w:t>
-      </w:r>
-      <w:proofErr w:type="spellEnd"/>
-      <w:r>
-        <w:rPr>
-          <w:rFonts w:ascii="Times New Roman" w:eastAsia="Times New Roman" w:hAnsi="Times New Roman" w:cs="Times New Roman"/>
-          <w:szCs w:val="24"/>
-        </w:rPr>
-        <w:t xml:space="preserve"> </w:t>
-      </w:r>
-      <w:proofErr w:type="spellStart"/>
-      <w:r>
-        <w:rPr>
-          <w:rFonts w:ascii="Times New Roman" w:eastAsia="Times New Roman" w:hAnsi="Times New Roman" w:cs="Times New Roman"/>
-          <w:szCs w:val="24"/>
-        </w:rPr>
-        <w:t>izvođača</w:t>
-      </w:r>
-      <w:proofErr w:type="spellEnd"/>
-      <w:r>
-        <w:rPr>
-          <w:rFonts w:ascii="Times New Roman" w:eastAsia="Times New Roman" w:hAnsi="Times New Roman" w:cs="Times New Roman"/>
-          <w:szCs w:val="24"/>
-        </w:rPr>
-        <w:t xml:space="preserve">, </w:t>
-      </w:r>
-      <w:proofErr w:type="spellStart"/>
-      <w:r>
-        <w:rPr>
-          <w:rFonts w:ascii="Times New Roman" w:eastAsia="Times New Roman" w:hAnsi="Times New Roman" w:cs="Times New Roman"/>
-          <w:szCs w:val="24"/>
-        </w:rPr>
-        <w:t>dela</w:t>
+        <w:t>Kreiranje</w:t>
+      </w:r>
+      <w:proofErr w:type="spellEnd"/>
+      <w:r>
+        <w:rPr>
+          <w:rFonts w:ascii="Times New Roman" w:eastAsia="Times New Roman" w:hAnsi="Times New Roman" w:cs="Times New Roman"/>
+          <w:szCs w:val="24"/>
+        </w:rPr>
+        <w:t xml:space="preserve"> </w:t>
+      </w:r>
+      <w:proofErr w:type="spellStart"/>
+      <w:r>
+        <w:rPr>
+          <w:rFonts w:ascii="Times New Roman" w:eastAsia="Times New Roman" w:hAnsi="Times New Roman" w:cs="Times New Roman"/>
+          <w:szCs w:val="24"/>
+        </w:rPr>
+        <w:t>plej-lista</w:t>
+      </w:r>
+      <w:proofErr w:type="spellEnd"/>
+      <w:r>
+        <w:rPr>
+          <w:rFonts w:ascii="Times New Roman" w:eastAsia="Times New Roman" w:hAnsi="Times New Roman" w:cs="Times New Roman"/>
+          <w:szCs w:val="24"/>
+        </w:rPr>
+        <w:t xml:space="preserve"> (</w:t>
+      </w:r>
+      <w:proofErr w:type="spellStart"/>
+      <w:r>
+        <w:rPr>
+          <w:rFonts w:ascii="Times New Roman" w:eastAsia="Times New Roman" w:hAnsi="Times New Roman" w:cs="Times New Roman"/>
+          <w:szCs w:val="24"/>
+        </w:rPr>
+        <w:t>privatnih</w:t>
       </w:r>
       <w:proofErr w:type="spellEnd"/>
       <w:r>
@@ -6127,23 +6111,7 @@
           <w:rFonts w:ascii="Times New Roman" w:eastAsia="Times New Roman" w:hAnsi="Times New Roman" w:cs="Times New Roman"/>
           <w:szCs w:val="24"/>
         </w:rPr>
-        <w:t>albuma</w:t>
-      </w:r>
-      <w:proofErr w:type="spellEnd"/>
-      <w:r>
-        <w:rPr>
-          <w:rFonts w:ascii="Times New Roman" w:eastAsia="Times New Roman" w:hAnsi="Times New Roman" w:cs="Times New Roman"/>
-          <w:szCs w:val="24"/>
-        </w:rPr>
-        <w:t xml:space="preserve"> (</w:t>
-      </w:r>
-      <w:proofErr w:type="spellStart"/>
-      <w:r>
-        <w:rPr>
-          <w:rFonts w:ascii="Times New Roman" w:eastAsia="Times New Roman" w:hAnsi="Times New Roman" w:cs="Times New Roman"/>
-          <w:szCs w:val="24"/>
-        </w:rPr>
-        <w:t>favoriti</w:t>
+        <w:t>javnih</w:t>
       </w:r>
       <w:proofErr w:type="spellEnd"/>
       <w:r>
@@ -6172,80 +6140,66 @@
           <w:rFonts w:ascii="Times New Roman" w:eastAsia="Times New Roman" w:hAnsi="Times New Roman" w:cs="Times New Roman"/>
           <w:szCs w:val="24"/>
         </w:rPr>
-        <w:t>Kreiranje</w:t>
-      </w:r>
-      <w:proofErr w:type="spellEnd"/>
-      <w:r>
-        <w:rPr>
-          <w:rFonts w:ascii="Times New Roman" w:eastAsia="Times New Roman" w:hAnsi="Times New Roman" w:cs="Times New Roman"/>
-          <w:szCs w:val="24"/>
-        </w:rPr>
-        <w:t xml:space="preserve"> </w:t>
-      </w:r>
-      <w:proofErr w:type="spellStart"/>
-      <w:r>
-        <w:rPr>
-          <w:rFonts w:ascii="Times New Roman" w:eastAsia="Times New Roman" w:hAnsi="Times New Roman" w:cs="Times New Roman"/>
-          <w:szCs w:val="24"/>
-        </w:rPr>
-        <w:t>plej-lista</w:t>
-      </w:r>
-      <w:proofErr w:type="spellEnd"/>
-      <w:r>
-        <w:rPr>
-          <w:rFonts w:ascii="Times New Roman" w:eastAsia="Times New Roman" w:hAnsi="Times New Roman" w:cs="Times New Roman"/>
-          <w:szCs w:val="24"/>
-        </w:rPr>
-        <w:t xml:space="preserve"> (</w:t>
-      </w:r>
-      <w:proofErr w:type="spellStart"/>
-      <w:r>
-        <w:rPr>
-          <w:rFonts w:ascii="Times New Roman" w:eastAsia="Times New Roman" w:hAnsi="Times New Roman" w:cs="Times New Roman"/>
-          <w:szCs w:val="24"/>
-        </w:rPr>
-        <w:t>privatnih</w:t>
-      </w:r>
-      <w:proofErr w:type="spellEnd"/>
-      <w:r>
-        <w:rPr>
-          <w:rFonts w:ascii="Times New Roman" w:eastAsia="Times New Roman" w:hAnsi="Times New Roman" w:cs="Times New Roman"/>
-          <w:szCs w:val="24"/>
-        </w:rPr>
-        <w:t xml:space="preserve"> </w:t>
-      </w:r>
-      <w:proofErr w:type="spellStart"/>
-      <w:r>
-        <w:rPr>
-          <w:rFonts w:ascii="Times New Roman" w:eastAsia="Times New Roman" w:hAnsi="Times New Roman" w:cs="Times New Roman"/>
-          <w:szCs w:val="24"/>
-        </w:rPr>
-        <w:t>i</w:t>
-      </w:r>
-      <w:proofErr w:type="spellEnd"/>
-      <w:r>
-        <w:rPr>
-          <w:rFonts w:ascii="Times New Roman" w:eastAsia="Times New Roman" w:hAnsi="Times New Roman" w:cs="Times New Roman"/>
-          <w:szCs w:val="24"/>
-        </w:rPr>
-        <w:t xml:space="preserve"> </w:t>
-      </w:r>
-      <w:proofErr w:type="spellStart"/>
-      <w:r>
-        <w:rPr>
-          <w:rFonts w:ascii="Times New Roman" w:eastAsia="Times New Roman" w:hAnsi="Times New Roman" w:cs="Times New Roman"/>
-          <w:szCs w:val="24"/>
-        </w:rPr>
-        <w:t>javnih</w:t>
-      </w:r>
-      <w:proofErr w:type="spellEnd"/>
-      <w:r>
-        <w:rPr>
-          <w:rFonts w:ascii="Times New Roman" w:eastAsia="Times New Roman" w:hAnsi="Times New Roman" w:cs="Times New Roman"/>
-          <w:szCs w:val="24"/>
-        </w:rPr>
-        <w:t>).</w:t>
-      </w:r>
+        <w:t>Pregled</w:t>
+      </w:r>
+      <w:proofErr w:type="spellEnd"/>
+      <w:r>
+        <w:rPr>
+          <w:rFonts w:ascii="Times New Roman" w:eastAsia="Times New Roman" w:hAnsi="Times New Roman" w:cs="Times New Roman"/>
+          <w:szCs w:val="24"/>
+        </w:rPr>
+        <w:t xml:space="preserve"> </w:t>
+      </w:r>
+      <w:proofErr w:type="spellStart"/>
+      <w:r>
+        <w:rPr>
+          <w:rFonts w:ascii="Times New Roman" w:eastAsia="Times New Roman" w:hAnsi="Times New Roman" w:cs="Times New Roman"/>
+          <w:szCs w:val="24"/>
+        </w:rPr>
+        <w:t>recenzija</w:t>
+      </w:r>
+      <w:proofErr w:type="spellEnd"/>
+      <w:r>
+        <w:rPr>
+          <w:rFonts w:ascii="Times New Roman" w:eastAsia="Times New Roman" w:hAnsi="Times New Roman" w:cs="Times New Roman"/>
+          <w:szCs w:val="24"/>
+        </w:rPr>
+        <w:t xml:space="preserve"> </w:t>
+      </w:r>
+      <w:proofErr w:type="spellStart"/>
+      <w:r>
+        <w:rPr>
+          <w:rFonts w:ascii="Times New Roman" w:eastAsia="Times New Roman" w:hAnsi="Times New Roman" w:cs="Times New Roman"/>
+          <w:szCs w:val="24"/>
+        </w:rPr>
+        <w:t>drugih</w:t>
+      </w:r>
+      <w:proofErr w:type="spellEnd"/>
+      <w:r>
+        <w:rPr>
+          <w:rFonts w:ascii="Times New Roman" w:eastAsia="Times New Roman" w:hAnsi="Times New Roman" w:cs="Times New Roman"/>
+          <w:szCs w:val="24"/>
+        </w:rPr>
+        <w:t xml:space="preserve"> </w:t>
+      </w:r>
+      <w:proofErr w:type="spellStart"/>
+      <w:r>
+        <w:rPr>
+          <w:rFonts w:ascii="Times New Roman" w:eastAsia="Times New Roman" w:hAnsi="Times New Roman" w:cs="Times New Roman"/>
+          <w:szCs w:val="24"/>
+        </w:rPr>
+        <w:t>korisnika</w:t>
+      </w:r>
+      <w:proofErr w:type="spellEnd"/>
+      <w:r>
+        <w:rPr>
+          <w:rFonts w:ascii="Times New Roman" w:eastAsia="Times New Roman" w:hAnsi="Times New Roman" w:cs="Times New Roman"/>
+          <w:szCs w:val="24"/>
+        </w:rPr>
+        <w:t>.</w:t>
+      </w:r>
+      <w:bookmarkStart w:id="0" w:name="_GoBack"/>
+      <w:bookmarkEnd w:id="0"/>
     </w:p>
     <w:p>
       <w:pPr>
@@ -6265,7 +6219,39 @@
           <w:rFonts w:ascii="Times New Roman" w:eastAsia="Times New Roman" w:hAnsi="Times New Roman" w:cs="Times New Roman"/>
           <w:szCs w:val="24"/>
         </w:rPr>
-        <w:t>Pregled</w:t>
+        <w:t>Odabir</w:t>
+      </w:r>
+      <w:proofErr w:type="spellEnd"/>
+      <w:r>
+        <w:rPr>
+          <w:rFonts w:ascii="Times New Roman" w:eastAsia="Times New Roman" w:hAnsi="Times New Roman" w:cs="Times New Roman"/>
+          <w:szCs w:val="24"/>
+        </w:rPr>
+        <w:t xml:space="preserve"> </w:t>
+      </w:r>
+      <w:proofErr w:type="spellStart"/>
+      <w:r>
+        <w:rPr>
+          <w:rFonts w:ascii="Times New Roman" w:eastAsia="Times New Roman" w:hAnsi="Times New Roman" w:cs="Times New Roman"/>
+          <w:szCs w:val="24"/>
+        </w:rPr>
+        <w:t>vidljivosti</w:t>
+      </w:r>
+      <w:proofErr w:type="spellEnd"/>
+      <w:r>
+        <w:rPr>
+          <w:rFonts w:ascii="Times New Roman" w:eastAsia="Times New Roman" w:hAnsi="Times New Roman" w:cs="Times New Roman"/>
+          <w:szCs w:val="24"/>
+        </w:rPr>
+        <w:t xml:space="preserve"> </w:t>
+      </w:r>
+      <w:proofErr w:type="spellStart"/>
+      <w:r>
+        <w:rPr>
+          <w:rFonts w:ascii="Times New Roman" w:eastAsia="Times New Roman" w:hAnsi="Times New Roman" w:cs="Times New Roman"/>
+          <w:szCs w:val="24"/>
+        </w:rPr>
+        <w:t>sopstvenih</w:t>
       </w:r>
       <w:proofErr w:type="spellEnd"/>
       <w:r>
@@ -6297,23 +6283,39 @@
           <w:rFonts w:ascii="Times New Roman" w:eastAsia="Times New Roman" w:hAnsi="Times New Roman" w:cs="Times New Roman"/>
           <w:szCs w:val="24"/>
         </w:rPr>
-        <w:t>drugih</w:t>
-      </w:r>
-      <w:proofErr w:type="spellEnd"/>
-      <w:r>
-        <w:rPr>
-          <w:rFonts w:ascii="Times New Roman" w:eastAsia="Times New Roman" w:hAnsi="Times New Roman" w:cs="Times New Roman"/>
-          <w:szCs w:val="24"/>
-        </w:rPr>
-        <w:t xml:space="preserve"> </w:t>
-      </w:r>
-      <w:proofErr w:type="spellStart"/>
-      <w:r>
-        <w:rPr>
-          <w:rFonts w:ascii="Times New Roman" w:eastAsia="Times New Roman" w:hAnsi="Times New Roman" w:cs="Times New Roman"/>
-          <w:szCs w:val="24"/>
-        </w:rPr>
-        <w:t>korisnika</w:t>
+        <w:t>i</w:t>
+      </w:r>
+      <w:proofErr w:type="spellEnd"/>
+      <w:r>
+        <w:rPr>
+          <w:rFonts w:ascii="Times New Roman" w:eastAsia="Times New Roman" w:hAnsi="Times New Roman" w:cs="Times New Roman"/>
+          <w:szCs w:val="24"/>
+        </w:rPr>
+        <w:t xml:space="preserve"> </w:t>
+      </w:r>
+      <w:proofErr w:type="spellStart"/>
+      <w:r>
+        <w:rPr>
+          <w:rFonts w:ascii="Times New Roman" w:eastAsia="Times New Roman" w:hAnsi="Times New Roman" w:cs="Times New Roman"/>
+          <w:szCs w:val="24"/>
+        </w:rPr>
+        <w:t>kontakt</w:t>
+      </w:r>
+      <w:proofErr w:type="spellEnd"/>
+      <w:r>
+        <w:rPr>
+          <w:rFonts w:ascii="Times New Roman" w:eastAsia="Times New Roman" w:hAnsi="Times New Roman" w:cs="Times New Roman"/>
+          <w:szCs w:val="24"/>
+        </w:rPr>
+        <w:t xml:space="preserve"> </w:t>
+      </w:r>
+      <w:proofErr w:type="spellStart"/>
+      <w:r>
+        <w:rPr>
+          <w:rFonts w:ascii="Times New Roman" w:eastAsia="Times New Roman" w:hAnsi="Times New Roman" w:cs="Times New Roman"/>
+          <w:szCs w:val="24"/>
+        </w:rPr>
+        <w:t>podataka</w:t>
       </w:r>
       <w:proofErr w:type="spellEnd"/>
       <w:r>
@@ -6342,55 +6344,71 @@
           <w:rFonts w:ascii="Times New Roman" w:eastAsia="Times New Roman" w:hAnsi="Times New Roman" w:cs="Times New Roman"/>
           <w:szCs w:val="24"/>
         </w:rPr>
-        <w:t>Odabir</w:t>
-      </w:r>
-      <w:proofErr w:type="spellEnd"/>
-      <w:r>
-        <w:rPr>
-          <w:rFonts w:ascii="Times New Roman" w:eastAsia="Times New Roman" w:hAnsi="Times New Roman" w:cs="Times New Roman"/>
-          <w:szCs w:val="24"/>
-        </w:rPr>
-        <w:t xml:space="preserve"> </w:t>
-      </w:r>
-      <w:proofErr w:type="spellStart"/>
-      <w:r>
-        <w:rPr>
-          <w:rFonts w:ascii="Times New Roman" w:eastAsia="Times New Roman" w:hAnsi="Times New Roman" w:cs="Times New Roman"/>
-          <w:szCs w:val="24"/>
-        </w:rPr>
-        <w:t>vidljivosti</w:t>
-      </w:r>
-      <w:proofErr w:type="spellEnd"/>
-      <w:r>
-        <w:rPr>
-          <w:rFonts w:ascii="Times New Roman" w:eastAsia="Times New Roman" w:hAnsi="Times New Roman" w:cs="Times New Roman"/>
-          <w:szCs w:val="24"/>
-        </w:rPr>
-        <w:t xml:space="preserve"> </w:t>
-      </w:r>
-      <w:proofErr w:type="spellStart"/>
-      <w:r>
-        <w:rPr>
-          <w:rFonts w:ascii="Times New Roman" w:eastAsia="Times New Roman" w:hAnsi="Times New Roman" w:cs="Times New Roman"/>
-          <w:szCs w:val="24"/>
-        </w:rPr>
-        <w:t>sopstvenih</w:t>
-      </w:r>
-      <w:proofErr w:type="spellEnd"/>
-      <w:r>
-        <w:rPr>
-          <w:rFonts w:ascii="Times New Roman" w:eastAsia="Times New Roman" w:hAnsi="Times New Roman" w:cs="Times New Roman"/>
-          <w:szCs w:val="24"/>
-        </w:rPr>
-        <w:t xml:space="preserve"> </w:t>
-      </w:r>
-      <w:proofErr w:type="spellStart"/>
-      <w:r>
-        <w:rPr>
-          <w:rFonts w:ascii="Times New Roman" w:eastAsia="Times New Roman" w:hAnsi="Times New Roman" w:cs="Times New Roman"/>
-          <w:szCs w:val="24"/>
-        </w:rPr>
-        <w:t>recenzija</w:t>
+        <w:t>Prikaz</w:t>
+      </w:r>
+      <w:proofErr w:type="spellEnd"/>
+      <w:r>
+        <w:rPr>
+          <w:rFonts w:ascii="Times New Roman" w:eastAsia="Times New Roman" w:hAnsi="Times New Roman" w:cs="Times New Roman"/>
+          <w:szCs w:val="24"/>
+        </w:rPr>
+        <w:t xml:space="preserve"> </w:t>
+      </w:r>
+      <w:proofErr w:type="spellStart"/>
+      <w:r>
+        <w:rPr>
+          <w:rFonts w:ascii="Times New Roman" w:eastAsia="Times New Roman" w:hAnsi="Times New Roman" w:cs="Times New Roman"/>
+          <w:szCs w:val="24"/>
+        </w:rPr>
+        <w:t>profila</w:t>
+      </w:r>
+      <w:proofErr w:type="spellEnd"/>
+      <w:r>
+        <w:rPr>
+          <w:rFonts w:ascii="Times New Roman" w:eastAsia="Times New Roman" w:hAnsi="Times New Roman" w:cs="Times New Roman"/>
+          <w:szCs w:val="24"/>
+        </w:rPr>
+        <w:t xml:space="preserve"> </w:t>
+      </w:r>
+      <w:proofErr w:type="spellStart"/>
+      <w:r>
+        <w:rPr>
+          <w:rFonts w:ascii="Times New Roman" w:eastAsia="Times New Roman" w:hAnsi="Times New Roman" w:cs="Times New Roman"/>
+          <w:szCs w:val="24"/>
+        </w:rPr>
+        <w:t>sa</w:t>
+      </w:r>
+      <w:proofErr w:type="spellEnd"/>
+      <w:r>
+        <w:rPr>
+          <w:rFonts w:ascii="Times New Roman" w:eastAsia="Times New Roman" w:hAnsi="Times New Roman" w:cs="Times New Roman"/>
+          <w:szCs w:val="24"/>
+        </w:rPr>
+        <w:t xml:space="preserve"> </w:t>
+      </w:r>
+      <w:proofErr w:type="spellStart"/>
+      <w:r>
+        <w:rPr>
+          <w:rFonts w:ascii="Times New Roman" w:eastAsia="Times New Roman" w:hAnsi="Times New Roman" w:cs="Times New Roman"/>
+          <w:szCs w:val="24"/>
+        </w:rPr>
+        <w:t>sopstvenim</w:t>
+      </w:r>
+      <w:proofErr w:type="spellEnd"/>
+      <w:r>
+        <w:rPr>
+          <w:rFonts w:ascii="Times New Roman" w:eastAsia="Times New Roman" w:hAnsi="Times New Roman" w:cs="Times New Roman"/>
+          <w:szCs w:val="24"/>
+        </w:rPr>
+        <w:t xml:space="preserve"> </w:t>
+      </w:r>
+      <w:proofErr w:type="spellStart"/>
+      <w:r>
+        <w:rPr>
+          <w:rFonts w:ascii="Times New Roman" w:eastAsia="Times New Roman" w:hAnsi="Times New Roman" w:cs="Times New Roman"/>
+          <w:szCs w:val="24"/>
+        </w:rPr>
+        <w:t>recenzijama</w:t>
       </w:r>
       <w:proofErr w:type="spellEnd"/>
       <w:r>
@@ -6422,23 +6440,7 @@
           <w:rFonts w:ascii="Times New Roman" w:eastAsia="Times New Roman" w:hAnsi="Times New Roman" w:cs="Times New Roman"/>
           <w:szCs w:val="24"/>
         </w:rPr>
-        <w:t>kontakt</w:t>
-      </w:r>
-      <w:proofErr w:type="spellEnd"/>
-      <w:r>
-        <w:rPr>
-          <w:rFonts w:ascii="Times New Roman" w:eastAsia="Times New Roman" w:hAnsi="Times New Roman" w:cs="Times New Roman"/>
-          <w:szCs w:val="24"/>
-        </w:rPr>
-        <w:t xml:space="preserve"> </w:t>
-      </w:r>
-      <w:proofErr w:type="spellStart"/>
-      <w:r>
-        <w:rPr>
-          <w:rFonts w:ascii="Times New Roman" w:eastAsia="Times New Roman" w:hAnsi="Times New Roman" w:cs="Times New Roman"/>
-          <w:szCs w:val="24"/>
-        </w:rPr>
-        <w:t>podataka</w:t>
+        <w:t>ocenama</w:t>
       </w:r>
       <w:proofErr w:type="spellEnd"/>
       <w:r>
@@ -6467,131 +6469,6 @@
           <w:rFonts w:ascii="Times New Roman" w:eastAsia="Times New Roman" w:hAnsi="Times New Roman" w:cs="Times New Roman"/>
           <w:szCs w:val="24"/>
         </w:rPr>
-        <w:t>Prikaz</w:t>
-      </w:r>
-      <w:proofErr w:type="spellEnd"/>
-      <w:r>
-        <w:rPr>
-          <w:rFonts w:ascii="Times New Roman" w:eastAsia="Times New Roman" w:hAnsi="Times New Roman" w:cs="Times New Roman"/>
-          <w:szCs w:val="24"/>
-        </w:rPr>
-        <w:t xml:space="preserve"> </w:t>
-      </w:r>
-      <w:proofErr w:type="spellStart"/>
-      <w:r>
-        <w:rPr>
-          <w:rFonts w:ascii="Times New Roman" w:eastAsia="Times New Roman" w:hAnsi="Times New Roman" w:cs="Times New Roman"/>
-          <w:szCs w:val="24"/>
-        </w:rPr>
-        <w:t>profila</w:t>
-      </w:r>
-      <w:proofErr w:type="spellEnd"/>
-      <w:r>
-        <w:rPr>
-          <w:rFonts w:ascii="Times New Roman" w:eastAsia="Times New Roman" w:hAnsi="Times New Roman" w:cs="Times New Roman"/>
-          <w:szCs w:val="24"/>
-        </w:rPr>
-        <w:t xml:space="preserve"> </w:t>
-      </w:r>
-      <w:proofErr w:type="spellStart"/>
-      <w:r>
-        <w:rPr>
-          <w:rFonts w:ascii="Times New Roman" w:eastAsia="Times New Roman" w:hAnsi="Times New Roman" w:cs="Times New Roman"/>
-          <w:szCs w:val="24"/>
-        </w:rPr>
-        <w:t>sa</w:t>
-      </w:r>
-      <w:proofErr w:type="spellEnd"/>
-      <w:r>
-        <w:rPr>
-          <w:rFonts w:ascii="Times New Roman" w:eastAsia="Times New Roman" w:hAnsi="Times New Roman" w:cs="Times New Roman"/>
-          <w:szCs w:val="24"/>
-        </w:rPr>
-        <w:t xml:space="preserve"> </w:t>
-      </w:r>
-      <w:proofErr w:type="spellStart"/>
-      <w:r>
-        <w:rPr>
-          <w:rFonts w:ascii="Times New Roman" w:eastAsia="Times New Roman" w:hAnsi="Times New Roman" w:cs="Times New Roman"/>
-          <w:szCs w:val="24"/>
-        </w:rPr>
-        <w:t>sopstvenim</w:t>
-      </w:r>
-      <w:proofErr w:type="spellEnd"/>
-      <w:r>
-        <w:rPr>
-          <w:rFonts w:ascii="Times New Roman" w:eastAsia="Times New Roman" w:hAnsi="Times New Roman" w:cs="Times New Roman"/>
-          <w:szCs w:val="24"/>
-        </w:rPr>
-        <w:t xml:space="preserve"> </w:t>
-      </w:r>
-      <w:proofErr w:type="spellStart"/>
-      <w:r>
-        <w:rPr>
-          <w:rFonts w:ascii="Times New Roman" w:eastAsia="Times New Roman" w:hAnsi="Times New Roman" w:cs="Times New Roman"/>
-          <w:szCs w:val="24"/>
-        </w:rPr>
-        <w:t>recenzijama</w:t>
-      </w:r>
-      <w:proofErr w:type="spellEnd"/>
-      <w:r>
-        <w:rPr>
-          <w:rFonts w:ascii="Times New Roman" w:eastAsia="Times New Roman" w:hAnsi="Times New Roman" w:cs="Times New Roman"/>
-          <w:szCs w:val="24"/>
-        </w:rPr>
-        <w:t xml:space="preserve"> </w:t>
-      </w:r>
-      <w:proofErr w:type="spellStart"/>
-      <w:r>
-        <w:rPr>
-          <w:rFonts w:ascii="Times New Roman" w:eastAsia="Times New Roman" w:hAnsi="Times New Roman" w:cs="Times New Roman"/>
-          <w:szCs w:val="24"/>
-        </w:rPr>
-        <w:t>i</w:t>
-      </w:r>
-      <w:proofErr w:type="spellEnd"/>
-      <w:r>
-        <w:rPr>
-          <w:rFonts w:ascii="Times New Roman" w:eastAsia="Times New Roman" w:hAnsi="Times New Roman" w:cs="Times New Roman"/>
-          <w:szCs w:val="24"/>
-        </w:rPr>
-        <w:t xml:space="preserve"> </w:t>
-      </w:r>
-      <w:proofErr w:type="spellStart"/>
-      <w:r>
-        <w:rPr>
-          <w:rFonts w:ascii="Times New Roman" w:eastAsia="Times New Roman" w:hAnsi="Times New Roman" w:cs="Times New Roman"/>
-          <w:szCs w:val="24"/>
-        </w:rPr>
-        <w:t>ocenama</w:t>
-      </w:r>
-      <w:proofErr w:type="spellEnd"/>
-      <w:r>
-        <w:rPr>
-          <w:rFonts w:ascii="Times New Roman" w:eastAsia="Times New Roman" w:hAnsi="Times New Roman" w:cs="Times New Roman"/>
-          <w:szCs w:val="24"/>
-        </w:rPr>
-        <w:t>.</w:t>
-      </w:r>
-    </w:p>
-    <w:p>
-      <w:pPr>
-        <w:numPr>
-          <w:ilvl w:val="0"/>
-          <w:numId w:val="8"/>
-        </w:numPr>
-        <w:spacing w:before="100" w:beforeAutospacing="1" w:after="100" w:afterAutospacing="1" w:line="276" w:lineRule="auto"/>
-        <w:rPr>
-          <w:rFonts w:ascii="Times New Roman" w:eastAsia="Times New Roman" w:hAnsi="Times New Roman" w:cs="Times New Roman"/>
-          <w:szCs w:val="24"/>
-        </w:rPr>
-      </w:pPr>
-      <w:proofErr w:type="spellStart"/>
-      <w:r>
-        <w:rPr>
-          <w:rFonts w:ascii="Times New Roman" w:eastAsia="Times New Roman" w:hAnsi="Times New Roman" w:cs="Times New Roman"/>
-          <w:szCs w:val="24"/>
-        </w:rPr>
         <w:t>Mogućnost</w:t>
       </w:r>
       <w:proofErr w:type="spellEnd"/>
@@ -7357,8 +7234,6 @@
         </w:rPr>
         <w:t>.</w:t>
       </w:r>
-      <w:bookmarkStart w:id="0" w:name="_GoBack"/>
-      <w:bookmarkEnd w:id="0"/>
     </w:p>
     <w:p>
       <w:pPr>
@@ -7726,7 +7601,6 @@
           <w:rFonts w:ascii="Times New Roman" w:eastAsia="Times New Roman" w:hAnsi="Times New Roman" w:cs="Times New Roman"/>
           <w:szCs w:val="24"/>
         </w:rPr>
-        <w:lastRenderedPageBreak/>
         <w:t>Postavljanje</w:t>
       </w:r>
       <w:proofErr w:type="spellEnd"/>
@@ -7820,6 +7694,7 @@
           <w:rFonts w:ascii="Times New Roman" w:eastAsia="Times New Roman" w:hAnsi="Times New Roman" w:cs="Times New Roman"/>
           <w:szCs w:val="24"/>
         </w:rPr>
+        <w:lastRenderedPageBreak/>
         <w:t>Uređivanje</w:t>
       </w:r>
       <w:proofErr w:type="spellEnd"/>
@@ -10954,7 +10829,6 @@
           <w:rFonts w:ascii="Times New Roman" w:eastAsia="Times New Roman" w:hAnsi="Times New Roman" w:cs="Times New Roman"/>
           <w:szCs w:val="24"/>
         </w:rPr>
-        <w:lastRenderedPageBreak/>
         <w:t>Klik</w:t>
       </w:r>
       <w:proofErr w:type="spellEnd"/>
@@ -11048,6 +10922,7 @@
           <w:rFonts w:ascii="Times New Roman" w:eastAsia="Times New Roman" w:hAnsi="Times New Roman" w:cs="Times New Roman"/>
           <w:szCs w:val="24"/>
         </w:rPr>
+        <w:lastRenderedPageBreak/>
         <w:t>stranicu</w:t>
       </w:r>
       <w:proofErr w:type="spellEnd"/>

</xml_diff>